<commit_message>
change name of searchByValur to sortByValue
</commit_message>
<xml_diff>
--- a/optimizationCaseStudy3.docx
+++ b/optimizationCaseStudy3.docx
@@ -6122,6 +6122,368 @@
       </w:r>
     </w:p>
     <w:p/>
+    <w:p/>
+    <w:p>
+      <w:r>
+        <w:t>public class CoinManagement {</w:t>
+      </w:r>
+    </w:p>
+    <w:p/>
+    <w:p>
+      <w:r>
+        <w:t xml:space="preserve">    private Connection con;</w:t>
+      </w:r>
+    </w:p>
+    <w:p>
+      <w:r>
+        <w:t xml:space="preserve">    private List&lt;Coin&gt; coins = new ArrayList&lt;&gt;();</w:t>
+      </w:r>
+    </w:p>
+    <w:p/>
+    <w:p>
+      <w:r>
+        <w:t xml:space="preserve">    public CoinManagement() {</w:t>
+      </w:r>
+    </w:p>
+    <w:p>
+      <w:r>
+        <w:t xml:space="preserve">        try {</w:t>
+      </w:r>
+    </w:p>
+    <w:p>
+      <w:r>
+        <w:t xml:space="preserve">            this.con = Connectivity.getConnection();</w:t>
+      </w:r>
+    </w:p>
+    <w:p>
+      <w:r>
+        <w:t xml:space="preserve">        } catch (Exception e) {</w:t>
+      </w:r>
+    </w:p>
+    <w:p>
+      <w:r>
+        <w:t xml:space="preserve">            throw new RuntimeException("Database connection failed", e);</w:t>
+      </w:r>
+    </w:p>
+    <w:p>
+      <w:r>
+        <w:t xml:space="preserve">        }</w:t>
+      </w:r>
+    </w:p>
+    <w:p>
+      <w:r>
+        <w:t xml:space="preserve">    }</w:t>
+      </w:r>
+    </w:p>
+    <w:p/>
+    <w:p>
+      <w:r>
+        <w:t xml:space="preserve">    public boolean addCoin(Coin coin) {</w:t>
+      </w:r>
+    </w:p>
+    <w:p>
+      <w:r>
+        <w:t xml:space="preserve">        String insertQuery = "INSERT INTO coins (country, denomination, currentvalue, yearofminting, acquiredate) VALUES (?, ?, ?, ?, ?)";</w:t>
+      </w:r>
+    </w:p>
+    <w:p/>
+    <w:p>
+      <w:r>
+        <w:lastRenderedPageBreak/>
+        <w:t xml:space="preserve">        try (PreparedStatement ps = con.prepareStatement(insertQuery)) {</w:t>
+      </w:r>
+    </w:p>
+    <w:p>
+      <w:r>
+        <w:t xml:space="preserve">            ps.setString(1, coin.getCountry());</w:t>
+      </w:r>
+    </w:p>
+    <w:p>
+      <w:r>
+        <w:t xml:space="preserve">            ps.setInt(2, coin.getDenomination());</w:t>
+      </w:r>
+    </w:p>
+    <w:p>
+      <w:r>
+        <w:t xml:space="preserve">            ps.setDouble(3, coin.getCurrentValue());</w:t>
+      </w:r>
+    </w:p>
+    <w:p>
+      <w:r>
+        <w:t xml:space="preserve">            ps.setInt(4, coin.getYearOfMinting());</w:t>
+      </w:r>
+    </w:p>
+    <w:p>
+      <w:r>
+        <w:t xml:space="preserve">            ps.setDate(5, coin.getAcquireDate());</w:t>
+      </w:r>
+    </w:p>
+    <w:p/>
+    <w:p>
+      <w:r>
+        <w:t xml:space="preserve">            return ps.executeUpdate() == 1;</w:t>
+      </w:r>
+    </w:p>
+    <w:p>
+      <w:r>
+        <w:t xml:space="preserve">        } catch (SQLException e) {</w:t>
+      </w:r>
+    </w:p>
+    <w:p>
+      <w:r>
+        <w:t xml:space="preserve">            System.err.println("Error adding coin: " + e.getMessage());</w:t>
+      </w:r>
+    </w:p>
+    <w:p>
+      <w:r>
+        <w:t xml:space="preserve">            return false;</w:t>
+      </w:r>
+    </w:p>
+    <w:p>
+      <w:r>
+        <w:t xml:space="preserve">        }</w:t>
+      </w:r>
+    </w:p>
+    <w:p>
+      <w:r>
+        <w:t xml:space="preserve">    }</w:t>
+      </w:r>
+    </w:p>
+    <w:p/>
+    <w:p>
+      <w:r>
+        <w:t xml:space="preserve">    public List&lt;Coin&gt; searchByCountry(String countryName) {</w:t>
+      </w:r>
+    </w:p>
+    <w:p>
+      <w:r>
+        <w:t xml:space="preserve">        String query = "SELECT * FROM coins WHERE LOWER(country) = ?";</w:t>
+      </w:r>
+    </w:p>
+    <w:p>
+      <w:r>
+        <w:t xml:space="preserve">        return executeSearchQuery(query, ps -&gt; ps.setString(1, countryName.toLowerCase()));</w:t>
+      </w:r>
+    </w:p>
+    <w:p>
+      <w:r>
+        <w:t xml:space="preserve">    }</w:t>
+      </w:r>
+    </w:p>
+    <w:p/>
+    <w:p>
+      <w:r>
+        <w:t xml:space="preserve">    public List&lt;Coin&gt; searchByYearOfMinting(int year) {</w:t>
+      </w:r>
+    </w:p>
+    <w:p>
+      <w:r>
+        <w:t xml:space="preserve">        String query = "SELECT * FROM coins WHERE yearofminting = ?";</w:t>
+      </w:r>
+    </w:p>
+    <w:p>
+      <w:r>
+        <w:t xml:space="preserve">        return executeSearchQuery(query, ps -&gt; ps.setInt(1, year));</w:t>
+      </w:r>
+    </w:p>
+    <w:p>
+      <w:r>
+        <w:t xml:space="preserve">    }</w:t>
+      </w:r>
+    </w:p>
+    <w:p/>
+    <w:p>
+      <w:r>
+        <w:t xml:space="preserve">    // </w:t>
+      </w:r>
+      <w:r>
+        <w:rPr>
+          <w:rFonts w:ascii="Segoe UI Emoji" w:hAnsi="Segoe UI Emoji" w:cs="Segoe UI Emoji"/>
+        </w:rPr>
+        <w:t>💡</w:t>
+      </w:r>
+      <w:r>
+        <w:t xml:space="preserve"> Reusable method to execute SELECT queries and map results to List&lt;Coin&gt;</w:t>
+      </w:r>
+    </w:p>
+    <w:p>
+      <w:r>
+        <w:t xml:space="preserve">    private List&lt;Coin&gt; executeSearchQuery(String sql, PreparedStatementSetter setter) {</w:t>
+      </w:r>
+    </w:p>
+    <w:p>
+      <w:r>
+        <w:t xml:space="preserve">        List&lt;Coin&gt; result = new ArrayList&lt;&gt;();</w:t>
+      </w:r>
+    </w:p>
+    <w:p/>
+    <w:p>
+      <w:r>
+        <w:t xml:space="preserve">        try (PreparedStatement ps = con.prepareStatement(sql)) {</w:t>
+      </w:r>
+    </w:p>
+    <w:p>
+      <w:r>
+        <w:t xml:space="preserve">            setter.setParameters(ps);</w:t>
+      </w:r>
+    </w:p>
+    <w:p>
+      <w:r>
+        <w:t xml:space="preserve">            try (ResultSet rs = ps.executeQuery()) {</w:t>
+      </w:r>
+    </w:p>
+    <w:p>
+      <w:r>
+        <w:lastRenderedPageBreak/>
+        <w:t xml:space="preserve">                while (rs.next()) {</w:t>
+      </w:r>
+    </w:p>
+    <w:p>
+      <w:r>
+        <w:t xml:space="preserve">                    result.add(mapResultSetToCoin(rs));</w:t>
+      </w:r>
+    </w:p>
+    <w:p>
+      <w:r>
+        <w:t xml:space="preserve">                }</w:t>
+      </w:r>
+    </w:p>
+    <w:p>
+      <w:r>
+        <w:t xml:space="preserve">            }</w:t>
+      </w:r>
+    </w:p>
+    <w:p>
+      <w:r>
+        <w:t xml:space="preserve">        } catch (SQLException e) {</w:t>
+      </w:r>
+    </w:p>
+    <w:p>
+      <w:r>
+        <w:t xml:space="preserve">            System.err.println("Query failed: " + e.getMessage());</w:t>
+      </w:r>
+    </w:p>
+    <w:p>
+      <w:r>
+        <w:t xml:space="preserve">        }</w:t>
+      </w:r>
+    </w:p>
+    <w:p/>
+    <w:p>
+      <w:r>
+        <w:t xml:space="preserve">        return result;</w:t>
+      </w:r>
+    </w:p>
+    <w:p>
+      <w:r>
+        <w:t xml:space="preserve">    }</w:t>
+      </w:r>
+    </w:p>
+    <w:p/>
+    <w:p>
+      <w:r>
+        <w:t xml:space="preserve">    // </w:t>
+      </w:r>
+      <w:r>
+        <w:rPr>
+          <w:rFonts w:ascii="Segoe UI Emoji" w:hAnsi="Segoe UI Emoji" w:cs="Segoe UI Emoji"/>
+        </w:rPr>
+        <w:t>💡</w:t>
+      </w:r>
+      <w:r>
+        <w:t xml:space="preserve"> Interface to pass setting logic to the helper method</w:t>
+      </w:r>
+    </w:p>
+    <w:p>
+      <w:r>
+        <w:t xml:space="preserve">    @FunctionalInterface</w:t>
+      </w:r>
+    </w:p>
+    <w:p>
+      <w:r>
+        <w:t xml:space="preserve">    interface PreparedStatementSetter {</w:t>
+      </w:r>
+    </w:p>
+    <w:p>
+      <w:r>
+        <w:t xml:space="preserve">        void setParameters(PreparedStatement ps) throws SQLException;</w:t>
+      </w:r>
+    </w:p>
+    <w:p>
+      <w:r>
+        <w:t xml:space="preserve">    }</w:t>
+      </w:r>
+    </w:p>
+    <w:p/>
+    <w:p>
+      <w:r>
+        <w:t xml:space="preserve">    // </w:t>
+      </w:r>
+      <w:r>
+        <w:rPr>
+          <w:rFonts w:ascii="Segoe UI Emoji" w:hAnsi="Segoe UI Emoji" w:cs="Segoe UI Emoji"/>
+        </w:rPr>
+        <w:t>💡</w:t>
+      </w:r>
+      <w:r>
+        <w:t xml:space="preserve"> Mapping logic in one place</w:t>
+      </w:r>
+    </w:p>
+    <w:p>
+      <w:r>
+        <w:t xml:space="preserve">    private Coin mapResultSetToCoin(ResultSet rs) throws SQLException {</w:t>
+      </w:r>
+    </w:p>
+    <w:p>
+      <w:r>
+        <w:t xml:space="preserve">        return new Coin(</w:t>
+      </w:r>
+    </w:p>
+    <w:p>
+      <w:r>
+        <w:t xml:space="preserve">            rs.getInt("coinid"),</w:t>
+      </w:r>
+    </w:p>
+    <w:p>
+      <w:r>
+        <w:t xml:space="preserve">            rs.getString("country"),</w:t>
+      </w:r>
+    </w:p>
+    <w:p>
+      <w:r>
+        <w:t xml:space="preserve">            rs.getInt("denomination"),</w:t>
+      </w:r>
+    </w:p>
+    <w:p>
+      <w:r>
+        <w:t xml:space="preserve">            rs.getDouble("currentvalue"),</w:t>
+      </w:r>
+    </w:p>
+    <w:p>
+      <w:r>
+        <w:t xml:space="preserve">            rs.getInt("yearofminting"),</w:t>
+      </w:r>
+    </w:p>
+    <w:p>
+      <w:r>
+        <w:t xml:space="preserve">            rs.getDate("acquiredate")</w:t>
+      </w:r>
+    </w:p>
+    <w:p>
+      <w:r>
+        <w:t xml:space="preserve">        );</w:t>
+      </w:r>
+    </w:p>
+    <w:p>
+      <w:r>
+        <w:t xml:space="preserve">    }</w:t>
+      </w:r>
+    </w:p>
+    <w:p>
+      <w:r>
+        <w:t>}</w:t>
+      </w:r>
+    </w:p>
     <w:sectPr>
       <w:pgSz w:w="11906" w:h="16838"/>
       <w:pgMar w:top="1440" w:right="1440" w:bottom="1440" w:left="1440" w:header="708" w:footer="708" w:gutter="0"/>

</xml_diff>